<commit_message>
new project folder admin-lte-react
</commit_message>
<xml_diff>
--- a/docs/Proyecto Edificio 1.docx
+++ b/docs/Proyecto Edificio 1.docx
@@ -19,10 +19,16 @@
         <w:t>PROYECTO EDIFICIO 1</w:t>
       </w:r>
     </w:p>
-    <w:p/>
-    <w:p>
-      <w:r>
-        <w:t>ROLES</w:t>
+    <w:p>
+      <w:pPr>
+        <w:rPr>
+          <w:lang w:val="es-419"/>
+        </w:rPr>
+      </w:pPr>
+    </w:p>
+    <w:p>
+      <w:r>
+        <w:t>PERSONAS</w:t>
       </w:r>
     </w:p>
     <w:p>
@@ -56,14 +62,16 @@
     </w:p>
     <w:p>
       <w:r>
-        <w:t>Inquilino</w:t>
+        <w:t>Residente</w:t>
       </w:r>
       <w:r>
         <w:tab/>
       </w:r>
       <w:r>
         <w:tab/>
-        <w:t>I</w:t>
+      </w:r>
+      <w:r>
+        <w:t>R</w:t>
       </w:r>
     </w:p>
     <w:p>
@@ -77,14 +85,11 @@
         <w:tab/>
         <w:t>D</w:t>
       </w:r>
-      <w:r>
-        <w:tab/>
-      </w:r>
     </w:p>
     <w:p/>
     <w:p>
       <w:r>
-        <w:t>2 ENTORNOS</w:t>
+        <w:t>ENTORNOS</w:t>
       </w:r>
     </w:p>
     <w:p>
@@ -113,7 +118,13 @@
         <w:t>Entorno Usuario</w:t>
       </w:r>
     </w:p>
-    <w:p/>
+    <w:p>
+      <w:pPr>
+        <w:rPr>
+          <w:u w:val="single"/>
+        </w:rPr>
+      </w:pPr>
+    </w:p>
     <w:p>
       <w:r>
         <w:t>M</w:t>
@@ -503,725 +514,727 @@
         </w:rPr>
         <w:t>Perfiles</w:t>
       </w:r>
+    </w:p>
+    <w:p>
+      <w:pPr>
+        <w:rPr>
+          <w:lang w:val="es-419"/>
+        </w:rPr>
+      </w:pPr>
+    </w:p>
+    <w:p>
+      <w:pPr>
+        <w:rPr>
+          <w:lang w:val="es-419"/>
+        </w:rPr>
+      </w:pPr>
+      <w:r>
+        <w:rPr>
+          <w:lang w:val="es-419"/>
+        </w:rPr>
+        <w:t>MÓDULOS ADMINISTRADOR</w:t>
+      </w:r>
+    </w:p>
+    <w:p>
+      <w:pPr>
+        <w:pStyle w:val="Prrafodelista"/>
+        <w:numPr>
+          <w:ilvl w:val="0"/>
+          <w:numId w:val="8"/>
+        </w:numPr>
+        <w:rPr>
+          <w:lang w:val="es-419"/>
+        </w:rPr>
+      </w:pPr>
+      <w:r>
+        <w:rPr>
+          <w:lang w:val="es-419"/>
+        </w:rPr>
+        <w:t>Usuario</w:t>
+      </w:r>
+    </w:p>
+    <w:p>
+      <w:pPr>
+        <w:pStyle w:val="Prrafodelista"/>
+        <w:numPr>
+          <w:ilvl w:val="0"/>
+          <w:numId w:val="8"/>
+        </w:numPr>
+        <w:rPr>
+          <w:lang w:val="es-419"/>
+        </w:rPr>
+      </w:pPr>
+      <w:r>
+        <w:rPr>
+          <w:lang w:val="es-419"/>
+        </w:rPr>
+        <w:t>Transparencia</w:t>
+      </w:r>
+    </w:p>
+    <w:p>
+      <w:pPr>
+        <w:pStyle w:val="Prrafodelista"/>
+        <w:numPr>
+          <w:ilvl w:val="0"/>
+          <w:numId w:val="8"/>
+        </w:numPr>
+        <w:rPr>
+          <w:lang w:val="es-419"/>
+        </w:rPr>
+      </w:pPr>
+      <w:r>
+        <w:rPr>
+          <w:lang w:val="es-419"/>
+        </w:rPr>
+        <w:t>Finanzas</w:t>
+      </w:r>
+    </w:p>
+    <w:p>
+      <w:pPr>
+        <w:pStyle w:val="Prrafodelista"/>
+        <w:numPr>
+          <w:ilvl w:val="0"/>
+          <w:numId w:val="8"/>
+        </w:numPr>
+        <w:rPr>
+          <w:lang w:val="es-419"/>
+        </w:rPr>
+      </w:pPr>
+      <w:r>
+        <w:rPr>
+          <w:lang w:val="es-419"/>
+        </w:rPr>
+        <w:t>Administración</w:t>
+      </w:r>
+    </w:p>
+    <w:p>
+      <w:pPr>
+        <w:pStyle w:val="Prrafodelista"/>
+        <w:numPr>
+          <w:ilvl w:val="1"/>
+          <w:numId w:val="8"/>
+        </w:numPr>
+        <w:rPr>
+          <w:lang w:val="es-419"/>
+        </w:rPr>
+      </w:pPr>
+      <w:r>
+        <w:rPr>
+          <w:lang w:val="es-419"/>
+        </w:rPr>
+        <w:t>Unidades (se escoge unidad y muestra:</w:t>
+      </w:r>
+    </w:p>
+    <w:p>
+      <w:pPr>
+        <w:pStyle w:val="Prrafodelista"/>
+        <w:numPr>
+          <w:ilvl w:val="2"/>
+          <w:numId w:val="8"/>
+        </w:numPr>
+        <w:rPr>
+          <w:lang w:val="es-419"/>
+        </w:rPr>
+      </w:pPr>
+      <w:r>
+        <w:rPr>
+          <w:lang w:val="es-419"/>
+        </w:rPr>
+        <w:lastRenderedPageBreak/>
+        <w:t>Unidades</w:t>
+      </w:r>
+    </w:p>
+    <w:p>
+      <w:pPr>
+        <w:pStyle w:val="Prrafodelista"/>
+        <w:numPr>
+          <w:ilvl w:val="3"/>
+          <w:numId w:val="8"/>
+        </w:numPr>
+        <w:rPr>
+          <w:lang w:val="es-419"/>
+        </w:rPr>
+      </w:pPr>
+      <w:r>
+        <w:rPr>
+          <w:lang w:val="es-419"/>
+        </w:rPr>
+        <w:t>Usuarios</w:t>
+      </w:r>
+    </w:p>
+    <w:p>
+      <w:pPr>
+        <w:pStyle w:val="Prrafodelista"/>
+        <w:numPr>
+          <w:ilvl w:val="3"/>
+          <w:numId w:val="8"/>
+        </w:numPr>
+        <w:rPr>
+          <w:lang w:val="es-419"/>
+        </w:rPr>
+      </w:pPr>
+      <w:r>
+        <w:rPr>
+          <w:lang w:val="es-419"/>
+        </w:rPr>
+        <w:t>Expediente</w:t>
+      </w:r>
+    </w:p>
+    <w:p>
+      <w:pPr>
+        <w:pStyle w:val="Prrafodelista"/>
+        <w:numPr>
+          <w:ilvl w:val="3"/>
+          <w:numId w:val="8"/>
+        </w:numPr>
+        <w:rPr>
+          <w:lang w:val="es-419"/>
+        </w:rPr>
+      </w:pPr>
+      <w:r>
+        <w:rPr>
+          <w:lang w:val="es-419"/>
+        </w:rPr>
+        <w:t>Estado de cuenta</w:t>
+      </w:r>
+    </w:p>
+    <w:p>
+      <w:pPr>
+        <w:pStyle w:val="Prrafodelista"/>
+        <w:numPr>
+          <w:ilvl w:val="3"/>
+          <w:numId w:val="8"/>
+        </w:numPr>
+        <w:rPr>
+          <w:lang w:val="es-419"/>
+        </w:rPr>
+      </w:pPr>
+      <w:r>
+        <w:rPr>
+          <w:lang w:val="es-419"/>
+        </w:rPr>
+        <w:t>Histórico</w:t>
+      </w:r>
+    </w:p>
+    <w:p>
+      <w:pPr>
+        <w:pStyle w:val="Prrafodelista"/>
+        <w:numPr>
+          <w:ilvl w:val="3"/>
+          <w:numId w:val="8"/>
+        </w:numPr>
+        <w:rPr>
+          <w:lang w:val="es-419"/>
+        </w:rPr>
+      </w:pPr>
+      <w:r>
+        <w:rPr>
+          <w:lang w:val="es-419"/>
+        </w:rPr>
+        <w:t>Pagos</w:t>
+      </w:r>
+    </w:p>
+    <w:p>
+      <w:pPr>
+        <w:pStyle w:val="Prrafodelista"/>
+        <w:numPr>
+          <w:ilvl w:val="3"/>
+          <w:numId w:val="8"/>
+        </w:numPr>
+        <w:rPr>
+          <w:lang w:val="es-419"/>
+        </w:rPr>
+      </w:pPr>
+      <w:r>
+        <w:rPr>
+          <w:lang w:val="es-419"/>
+        </w:rPr>
+        <w:t>Tickets</w:t>
+      </w:r>
+    </w:p>
+    <w:p>
+      <w:pPr>
+        <w:pStyle w:val="Prrafodelista"/>
+        <w:numPr>
+          <w:ilvl w:val="3"/>
+          <w:numId w:val="8"/>
+        </w:numPr>
+        <w:rPr>
+          <w:lang w:val="es-419"/>
+        </w:rPr>
+      </w:pPr>
+      <w:r>
+        <w:rPr>
+          <w:lang w:val="es-419"/>
+        </w:rPr>
+        <w:t>Emails</w:t>
+      </w:r>
+    </w:p>
+    <w:p>
+      <w:pPr>
+        <w:pStyle w:val="Prrafodelista"/>
+        <w:numPr>
+          <w:ilvl w:val="3"/>
+          <w:numId w:val="8"/>
+        </w:numPr>
+        <w:rPr>
+          <w:lang w:val="es-419"/>
+        </w:rPr>
+      </w:pPr>
+      <w:r>
+        <w:rPr>
+          <w:lang w:val="es-419"/>
+        </w:rPr>
+        <w:t>Archivos</w:t>
+      </w:r>
+    </w:p>
+    <w:p>
+      <w:pPr>
+        <w:pStyle w:val="Prrafodelista"/>
+        <w:numPr>
+          <w:ilvl w:val="3"/>
+          <w:numId w:val="8"/>
+        </w:numPr>
+        <w:rPr>
+          <w:lang w:val="es-419"/>
+        </w:rPr>
+      </w:pPr>
+      <w:r>
+        <w:rPr>
+          <w:lang w:val="es-419"/>
+        </w:rPr>
+        <w:t>Comprobantes</w:t>
+      </w:r>
+    </w:p>
+    <w:p>
+      <w:pPr>
+        <w:pStyle w:val="Prrafodelista"/>
+        <w:numPr>
+          <w:ilvl w:val="3"/>
+          <w:numId w:val="8"/>
+        </w:numPr>
+        <w:rPr>
+          <w:lang w:val="es-419"/>
+        </w:rPr>
+      </w:pPr>
+      <w:r>
+        <w:rPr>
+          <w:lang w:val="es-419"/>
+        </w:rPr>
+        <w:t>Facturación</w:t>
+      </w:r>
+    </w:p>
+    <w:p>
+      <w:pPr>
+        <w:pStyle w:val="Prrafodelista"/>
+        <w:numPr>
+          <w:ilvl w:val="2"/>
+          <w:numId w:val="8"/>
+        </w:numPr>
+        <w:rPr>
+          <w:lang w:val="es-419"/>
+        </w:rPr>
+      </w:pPr>
+      <w:r>
+        <w:rPr>
+          <w:lang w:val="es-419"/>
+        </w:rPr>
+        <w:t>Saldos</w:t>
+      </w:r>
+    </w:p>
+    <w:p>
+      <w:pPr>
+        <w:pStyle w:val="Prrafodelista"/>
+        <w:numPr>
+          <w:ilvl w:val="2"/>
+          <w:numId w:val="8"/>
+        </w:numPr>
+        <w:rPr>
+          <w:lang w:val="es-419"/>
+        </w:rPr>
+      </w:pPr>
+      <w:r>
+        <w:rPr>
+          <w:lang w:val="es-419"/>
+        </w:rPr>
+        <w:t>Tabla de cobranza</w:t>
+      </w:r>
+    </w:p>
+    <w:p>
+      <w:pPr>
+        <w:pStyle w:val="Prrafodelista"/>
+        <w:numPr>
+          <w:ilvl w:val="2"/>
+          <w:numId w:val="8"/>
+        </w:numPr>
+        <w:rPr>
+          <w:lang w:val="es-419"/>
+        </w:rPr>
+      </w:pPr>
+      <w:r>
+        <w:rPr>
+          <w:lang w:val="es-419"/>
+        </w:rPr>
+        <w:t>Expediente</w:t>
+      </w:r>
+    </w:p>
+    <w:p>
+      <w:pPr>
+        <w:pStyle w:val="Prrafodelista"/>
+        <w:numPr>
+          <w:ilvl w:val="3"/>
+          <w:numId w:val="8"/>
+        </w:numPr>
+        <w:rPr>
+          <w:lang w:val="es-419"/>
+        </w:rPr>
+      </w:pPr>
+      <w:r>
+        <w:rPr>
+          <w:lang w:val="es-419"/>
+        </w:rPr>
+        <w:t>Incidente</w:t>
+      </w:r>
+    </w:p>
+    <w:p>
+      <w:pPr>
+        <w:pStyle w:val="Prrafodelista"/>
+        <w:numPr>
+          <w:ilvl w:val="3"/>
+          <w:numId w:val="8"/>
+        </w:numPr>
+        <w:rPr>
+          <w:lang w:val="es-419"/>
+        </w:rPr>
+      </w:pPr>
+      <w:r>
+        <w:rPr>
+          <w:lang w:val="es-419"/>
+        </w:rPr>
+        <w:t>Mascotas</w:t>
+      </w:r>
+    </w:p>
+    <w:p>
+      <w:pPr>
+        <w:pStyle w:val="Prrafodelista"/>
+        <w:numPr>
+          <w:ilvl w:val="3"/>
+          <w:numId w:val="8"/>
+        </w:numPr>
+        <w:rPr>
+          <w:lang w:val="es-419"/>
+        </w:rPr>
+      </w:pPr>
+      <w:r>
+        <w:rPr>
+          <w:lang w:val="es-419"/>
+        </w:rPr>
+        <w:t>Personal doméstico</w:t>
+      </w:r>
+    </w:p>
+    <w:p>
+      <w:pPr>
+        <w:pStyle w:val="Prrafodelista"/>
+        <w:numPr>
+          <w:ilvl w:val="1"/>
+          <w:numId w:val="8"/>
+        </w:numPr>
+        <w:rPr>
+          <w:lang w:val="es-419"/>
+        </w:rPr>
+      </w:pPr>
+      <w:r>
+        <w:rPr>
+          <w:lang w:val="es-419"/>
+        </w:rPr>
+        <w:t>Usuarios</w:t>
+      </w:r>
+    </w:p>
+    <w:p>
+      <w:pPr>
+        <w:pStyle w:val="Prrafodelista"/>
+        <w:numPr>
+          <w:ilvl w:val="1"/>
+          <w:numId w:val="8"/>
+        </w:numPr>
+        <w:rPr>
+          <w:lang w:val="es-419"/>
+        </w:rPr>
+      </w:pPr>
+      <w:r>
+        <w:rPr>
+          <w:lang w:val="es-419"/>
+        </w:rPr>
+        <w:t>Áreas comunes</w:t>
+      </w:r>
+    </w:p>
+    <w:p>
+      <w:pPr>
+        <w:pStyle w:val="Prrafodelista"/>
+        <w:numPr>
+          <w:ilvl w:val="1"/>
+          <w:numId w:val="8"/>
+        </w:numPr>
+        <w:rPr>
+          <w:lang w:val="es-419"/>
+        </w:rPr>
+      </w:pPr>
+      <w:r>
+        <w:rPr>
+          <w:lang w:val="es-419"/>
+        </w:rPr>
+        <w:t>Tickets</w:t>
+      </w:r>
+    </w:p>
+    <w:p>
+      <w:pPr>
+        <w:pStyle w:val="Prrafodelista"/>
+        <w:numPr>
+          <w:ilvl w:val="1"/>
+          <w:numId w:val="8"/>
+        </w:numPr>
+        <w:rPr>
+          <w:lang w:val="es-419"/>
+        </w:rPr>
+      </w:pPr>
+      <w:r>
+        <w:rPr>
+          <w:lang w:val="es-419"/>
+        </w:rPr>
+        <w:t>Visitas</w:t>
+      </w:r>
+    </w:p>
+    <w:p>
+      <w:pPr>
+        <w:pStyle w:val="Prrafodelista"/>
+        <w:numPr>
+          <w:ilvl w:val="0"/>
+          <w:numId w:val="8"/>
+        </w:numPr>
+        <w:rPr>
+          <w:lang w:val="es-419"/>
+        </w:rPr>
+      </w:pPr>
+      <w:r>
+        <w:rPr>
+          <w:lang w:val="es-419"/>
+        </w:rPr>
+        <w:t>Comunicaciones</w:t>
+      </w:r>
+    </w:p>
+    <w:p>
+      <w:pPr>
+        <w:pStyle w:val="Prrafodelista"/>
+        <w:numPr>
+          <w:ilvl w:val="0"/>
+          <w:numId w:val="8"/>
+        </w:numPr>
+        <w:rPr>
+          <w:lang w:val="es-419"/>
+        </w:rPr>
+      </w:pPr>
+      <w:r>
+        <w:rPr>
+          <w:lang w:val="es-419"/>
+        </w:rPr>
+        <w:t>Configuración</w:t>
+      </w:r>
+    </w:p>
+    <w:p>
+      <w:pPr>
+        <w:rPr>
+          <w:lang w:val="es-419"/>
+        </w:rPr>
+      </w:pPr>
+    </w:p>
+    <w:p>
+      <w:pPr>
+        <w:rPr>
+          <w:lang w:val="es-419"/>
+        </w:rPr>
+      </w:pPr>
+      <w:r>
+        <w:rPr>
+          <w:lang w:val="es-419"/>
+        </w:rPr>
+        <w:t>TABLAS</w:t>
+      </w:r>
+    </w:p>
+    <w:p>
+      <w:pPr>
+        <w:pStyle w:val="Prrafodelista"/>
+        <w:numPr>
+          <w:ilvl w:val="0"/>
+          <w:numId w:val="6"/>
+        </w:numPr>
+        <w:rPr>
+          <w:lang w:val="es-419"/>
+        </w:rPr>
+      </w:pPr>
+      <w:r>
+        <w:rPr>
+          <w:lang w:val="es-419"/>
+        </w:rPr>
+        <w:t>Departamentos</w:t>
+      </w:r>
+    </w:p>
+    <w:p>
+      <w:pPr>
+        <w:pStyle w:val="Prrafodelista"/>
+        <w:numPr>
+          <w:ilvl w:val="0"/>
+          <w:numId w:val="6"/>
+        </w:numPr>
+        <w:rPr>
+          <w:lang w:val="es-419"/>
+        </w:rPr>
+      </w:pPr>
+      <w:r>
+        <w:rPr>
+          <w:lang w:val="es-419"/>
+        </w:rPr>
+        <w:t>Usuarios</w:t>
+      </w:r>
+    </w:p>
+    <w:p>
+      <w:pPr>
+        <w:pStyle w:val="Prrafodelista"/>
+        <w:numPr>
+          <w:ilvl w:val="0"/>
+          <w:numId w:val="6"/>
+        </w:numPr>
+        <w:rPr>
+          <w:lang w:val="es-419"/>
+        </w:rPr>
+      </w:pPr>
+      <w:r>
+        <w:rPr>
+          <w:lang w:val="es-419"/>
+        </w:rPr>
+        <w:t>Servicios</w:t>
+      </w:r>
+    </w:p>
+    <w:p>
+      <w:pPr>
+        <w:pStyle w:val="Prrafodelista"/>
+        <w:rPr>
+          <w:lang w:val="es-419"/>
+        </w:rPr>
+      </w:pPr>
+      <w:r>
+        <w:rPr>
+          <w:lang w:val="es-419"/>
+        </w:rPr>
+        <w:t xml:space="preserve">Departamento </w:t>
+      </w:r>
+      <w:r>
+        <w:rPr>
+          <w:lang w:val="es-419"/>
+        </w:rPr>
+        <w:sym w:font="Wingdings" w:char="F0E0"/>
+      </w:r>
+      <w:r>
+        <w:rPr>
+          <w:lang w:val="es-419"/>
+        </w:rPr>
+        <w:t xml:space="preserve"> servicios que tiene el departamento</w:t>
+      </w:r>
+    </w:p>
+    <w:p>
+      <w:pPr>
+        <w:pStyle w:val="Prrafodelista"/>
+        <w:numPr>
+          <w:ilvl w:val="0"/>
+          <w:numId w:val="6"/>
+        </w:numPr>
+        <w:rPr>
+          <w:lang w:val="es-419"/>
+        </w:rPr>
+      </w:pPr>
+      <w:r>
+        <w:rPr>
+          <w:lang w:val="es-419"/>
+        </w:rPr>
+        <w:t>Recibos</w:t>
+      </w:r>
+    </w:p>
+    <w:p>
+      <w:pPr>
+        <w:pStyle w:val="Prrafodelista"/>
+        <w:numPr>
+          <w:ilvl w:val="0"/>
+          <w:numId w:val="6"/>
+        </w:numPr>
+        <w:rPr>
+          <w:lang w:val="es-419"/>
+        </w:rPr>
+      </w:pPr>
+      <w:r>
+        <w:rPr>
+          <w:lang w:val="es-419"/>
+        </w:rPr>
+        <w:t>Detalle Recibos</w:t>
+      </w:r>
+    </w:p>
+    <w:p>
+      <w:pPr>
+        <w:pStyle w:val="Prrafodelista"/>
+        <w:numPr>
+          <w:ilvl w:val="0"/>
+          <w:numId w:val="6"/>
+        </w:numPr>
+        <w:rPr>
+          <w:lang w:val="es-419"/>
+        </w:rPr>
+      </w:pPr>
+      <w:r>
+        <w:rPr>
+          <w:lang w:val="es-419"/>
+        </w:rPr>
+        <w:t>Medición (o lecturas)</w:t>
+      </w:r>
+    </w:p>
+    <w:p>
+      <w:pPr>
+        <w:pStyle w:val="Prrafodelista"/>
+        <w:numPr>
+          <w:ilvl w:val="0"/>
+          <w:numId w:val="6"/>
+        </w:numPr>
+        <w:rPr>
+          <w:lang w:val="es-419"/>
+        </w:rPr>
+      </w:pPr>
+      <w:r>
+        <w:rPr>
+          <w:lang w:val="es-419"/>
+        </w:rPr>
+        <w:t>Pagos</w:t>
+      </w:r>
+    </w:p>
+    <w:p>
+      <w:pPr>
+        <w:rPr>
+          <w:lang w:val="es-419"/>
+        </w:rPr>
+      </w:pPr>
+    </w:p>
+    <w:p>
+      <w:pPr>
+        <w:rPr>
+          <w:b/>
+          <w:lang w:val="es-419"/>
+        </w:rPr>
+      </w:pPr>
+      <w:r>
+        <w:rPr>
+          <w:b/>
+          <w:lang w:val="es-419"/>
+        </w:rPr>
+        <w:t>HISTORIAS ÉPICAS</w:t>
+      </w:r>
       <w:bookmarkStart w:id="0" w:name="_GoBack"/>
       <w:bookmarkEnd w:id="0"/>
-    </w:p>
-    <w:p>
-      <w:pPr>
-        <w:rPr>
-          <w:lang w:val="es-419"/>
-        </w:rPr>
-      </w:pPr>
-    </w:p>
-    <w:p>
-      <w:pPr>
-        <w:rPr>
-          <w:lang w:val="es-419"/>
-        </w:rPr>
-      </w:pPr>
-      <w:r>
-        <w:rPr>
-          <w:lang w:val="es-419"/>
-        </w:rPr>
-        <w:t>MÓDULOS ADMINISTRADOR</w:t>
-      </w:r>
-    </w:p>
-    <w:p>
-      <w:pPr>
-        <w:pStyle w:val="Prrafodelista"/>
-        <w:numPr>
-          <w:ilvl w:val="0"/>
-          <w:numId w:val="8"/>
-        </w:numPr>
-        <w:rPr>
-          <w:lang w:val="es-419"/>
-        </w:rPr>
-      </w:pPr>
-      <w:r>
-        <w:rPr>
-          <w:lang w:val="es-419"/>
-        </w:rPr>
-        <w:t>Usuario</w:t>
-      </w:r>
-    </w:p>
-    <w:p>
-      <w:pPr>
-        <w:pStyle w:val="Prrafodelista"/>
-        <w:numPr>
-          <w:ilvl w:val="0"/>
-          <w:numId w:val="8"/>
-        </w:numPr>
-        <w:rPr>
-          <w:lang w:val="es-419"/>
-        </w:rPr>
-      </w:pPr>
-      <w:r>
-        <w:rPr>
-          <w:lang w:val="es-419"/>
-        </w:rPr>
-        <w:t>Transparencia</w:t>
-      </w:r>
-    </w:p>
-    <w:p>
-      <w:pPr>
-        <w:pStyle w:val="Prrafodelista"/>
-        <w:numPr>
-          <w:ilvl w:val="0"/>
-          <w:numId w:val="8"/>
-        </w:numPr>
-        <w:rPr>
-          <w:lang w:val="es-419"/>
-        </w:rPr>
-      </w:pPr>
-      <w:r>
-        <w:rPr>
-          <w:lang w:val="es-419"/>
-        </w:rPr>
-        <w:t>Finanzas</w:t>
-      </w:r>
-    </w:p>
-    <w:p>
-      <w:pPr>
-        <w:pStyle w:val="Prrafodelista"/>
-        <w:numPr>
-          <w:ilvl w:val="0"/>
-          <w:numId w:val="8"/>
-        </w:numPr>
-        <w:rPr>
-          <w:lang w:val="es-419"/>
-        </w:rPr>
-      </w:pPr>
-      <w:r>
-        <w:rPr>
-          <w:lang w:val="es-419"/>
-        </w:rPr>
-        <w:t>Administración</w:t>
-      </w:r>
-    </w:p>
-    <w:p>
-      <w:pPr>
-        <w:pStyle w:val="Prrafodelista"/>
-        <w:numPr>
-          <w:ilvl w:val="1"/>
-          <w:numId w:val="8"/>
-        </w:numPr>
-        <w:rPr>
-          <w:lang w:val="es-419"/>
-        </w:rPr>
-      </w:pPr>
-      <w:r>
-        <w:rPr>
-          <w:lang w:val="es-419"/>
-        </w:rPr>
-        <w:t>Unidades (se escoge unidad y muestra:</w:t>
-      </w:r>
-    </w:p>
-    <w:p>
-      <w:pPr>
-        <w:pStyle w:val="Prrafodelista"/>
-        <w:numPr>
-          <w:ilvl w:val="2"/>
-          <w:numId w:val="8"/>
-        </w:numPr>
-        <w:rPr>
-          <w:lang w:val="es-419"/>
-        </w:rPr>
-      </w:pPr>
-      <w:r>
-        <w:rPr>
-          <w:lang w:val="es-419"/>
-        </w:rPr>
-        <w:lastRenderedPageBreak/>
-        <w:t>Unidades</w:t>
-      </w:r>
-    </w:p>
-    <w:p>
-      <w:pPr>
-        <w:pStyle w:val="Prrafodelista"/>
-        <w:numPr>
-          <w:ilvl w:val="3"/>
-          <w:numId w:val="8"/>
-        </w:numPr>
-        <w:rPr>
-          <w:lang w:val="es-419"/>
-        </w:rPr>
-      </w:pPr>
-      <w:r>
-        <w:rPr>
-          <w:lang w:val="es-419"/>
-        </w:rPr>
-        <w:t>Usuarios</w:t>
-      </w:r>
-    </w:p>
-    <w:p>
-      <w:pPr>
-        <w:pStyle w:val="Prrafodelista"/>
-        <w:numPr>
-          <w:ilvl w:val="3"/>
-          <w:numId w:val="8"/>
-        </w:numPr>
-        <w:rPr>
-          <w:lang w:val="es-419"/>
-        </w:rPr>
-      </w:pPr>
-      <w:r>
-        <w:rPr>
-          <w:lang w:val="es-419"/>
-        </w:rPr>
-        <w:t>Expediente</w:t>
-      </w:r>
-    </w:p>
-    <w:p>
-      <w:pPr>
-        <w:pStyle w:val="Prrafodelista"/>
-        <w:numPr>
-          <w:ilvl w:val="3"/>
-          <w:numId w:val="8"/>
-        </w:numPr>
-        <w:rPr>
-          <w:lang w:val="es-419"/>
-        </w:rPr>
-      </w:pPr>
-      <w:r>
-        <w:rPr>
-          <w:lang w:val="es-419"/>
-        </w:rPr>
-        <w:t>Estado de cuenta</w:t>
-      </w:r>
-    </w:p>
-    <w:p>
-      <w:pPr>
-        <w:pStyle w:val="Prrafodelista"/>
-        <w:numPr>
-          <w:ilvl w:val="3"/>
-          <w:numId w:val="8"/>
-        </w:numPr>
-        <w:rPr>
-          <w:lang w:val="es-419"/>
-        </w:rPr>
-      </w:pPr>
-      <w:r>
-        <w:rPr>
-          <w:lang w:val="es-419"/>
-        </w:rPr>
-        <w:t>Histórico</w:t>
-      </w:r>
-    </w:p>
-    <w:p>
-      <w:pPr>
-        <w:pStyle w:val="Prrafodelista"/>
-        <w:numPr>
-          <w:ilvl w:val="3"/>
-          <w:numId w:val="8"/>
-        </w:numPr>
-        <w:rPr>
-          <w:lang w:val="es-419"/>
-        </w:rPr>
-      </w:pPr>
-      <w:r>
-        <w:rPr>
-          <w:lang w:val="es-419"/>
-        </w:rPr>
-        <w:t>Pagos</w:t>
-      </w:r>
-    </w:p>
-    <w:p>
-      <w:pPr>
-        <w:pStyle w:val="Prrafodelista"/>
-        <w:numPr>
-          <w:ilvl w:val="3"/>
-          <w:numId w:val="8"/>
-        </w:numPr>
-        <w:rPr>
-          <w:lang w:val="es-419"/>
-        </w:rPr>
-      </w:pPr>
-      <w:r>
-        <w:rPr>
-          <w:lang w:val="es-419"/>
-        </w:rPr>
-        <w:t>Tickets</w:t>
-      </w:r>
-    </w:p>
-    <w:p>
-      <w:pPr>
-        <w:pStyle w:val="Prrafodelista"/>
-        <w:numPr>
-          <w:ilvl w:val="3"/>
-          <w:numId w:val="8"/>
-        </w:numPr>
-        <w:rPr>
-          <w:lang w:val="es-419"/>
-        </w:rPr>
-      </w:pPr>
-      <w:r>
-        <w:rPr>
-          <w:lang w:val="es-419"/>
-        </w:rPr>
-        <w:t>Emails</w:t>
-      </w:r>
-    </w:p>
-    <w:p>
-      <w:pPr>
-        <w:pStyle w:val="Prrafodelista"/>
-        <w:numPr>
-          <w:ilvl w:val="3"/>
-          <w:numId w:val="8"/>
-        </w:numPr>
-        <w:rPr>
-          <w:lang w:val="es-419"/>
-        </w:rPr>
-      </w:pPr>
-      <w:r>
-        <w:rPr>
-          <w:lang w:val="es-419"/>
-        </w:rPr>
-        <w:t>Archivos</w:t>
-      </w:r>
-    </w:p>
-    <w:p>
-      <w:pPr>
-        <w:pStyle w:val="Prrafodelista"/>
-        <w:numPr>
-          <w:ilvl w:val="3"/>
-          <w:numId w:val="8"/>
-        </w:numPr>
-        <w:rPr>
-          <w:lang w:val="es-419"/>
-        </w:rPr>
-      </w:pPr>
-      <w:r>
-        <w:rPr>
-          <w:lang w:val="es-419"/>
-        </w:rPr>
-        <w:t>Comprobantes</w:t>
-      </w:r>
-    </w:p>
-    <w:p>
-      <w:pPr>
-        <w:pStyle w:val="Prrafodelista"/>
-        <w:numPr>
-          <w:ilvl w:val="3"/>
-          <w:numId w:val="8"/>
-        </w:numPr>
-        <w:rPr>
-          <w:lang w:val="es-419"/>
-        </w:rPr>
-      </w:pPr>
-      <w:r>
-        <w:rPr>
-          <w:lang w:val="es-419"/>
-        </w:rPr>
-        <w:t>Facturación</w:t>
-      </w:r>
-    </w:p>
-    <w:p>
-      <w:pPr>
-        <w:pStyle w:val="Prrafodelista"/>
-        <w:numPr>
-          <w:ilvl w:val="2"/>
-          <w:numId w:val="8"/>
-        </w:numPr>
-        <w:rPr>
-          <w:lang w:val="es-419"/>
-        </w:rPr>
-      </w:pPr>
-      <w:r>
-        <w:rPr>
-          <w:lang w:val="es-419"/>
-        </w:rPr>
-        <w:t>Saldos</w:t>
-      </w:r>
-    </w:p>
-    <w:p>
-      <w:pPr>
-        <w:pStyle w:val="Prrafodelista"/>
-        <w:numPr>
-          <w:ilvl w:val="2"/>
-          <w:numId w:val="8"/>
-        </w:numPr>
-        <w:rPr>
-          <w:lang w:val="es-419"/>
-        </w:rPr>
-      </w:pPr>
-      <w:r>
-        <w:rPr>
-          <w:lang w:val="es-419"/>
-        </w:rPr>
-        <w:t>Tabla de cobranza</w:t>
-      </w:r>
-    </w:p>
-    <w:p>
-      <w:pPr>
-        <w:pStyle w:val="Prrafodelista"/>
-        <w:numPr>
-          <w:ilvl w:val="2"/>
-          <w:numId w:val="8"/>
-        </w:numPr>
-        <w:rPr>
-          <w:lang w:val="es-419"/>
-        </w:rPr>
-      </w:pPr>
-      <w:r>
-        <w:rPr>
-          <w:lang w:val="es-419"/>
-        </w:rPr>
-        <w:t>Expediente</w:t>
-      </w:r>
-    </w:p>
-    <w:p>
-      <w:pPr>
-        <w:pStyle w:val="Prrafodelista"/>
-        <w:numPr>
-          <w:ilvl w:val="3"/>
-          <w:numId w:val="8"/>
-        </w:numPr>
-        <w:rPr>
-          <w:lang w:val="es-419"/>
-        </w:rPr>
-      </w:pPr>
-      <w:r>
-        <w:rPr>
-          <w:lang w:val="es-419"/>
-        </w:rPr>
-        <w:t>Incidente</w:t>
-      </w:r>
-    </w:p>
-    <w:p>
-      <w:pPr>
-        <w:pStyle w:val="Prrafodelista"/>
-        <w:numPr>
-          <w:ilvl w:val="3"/>
-          <w:numId w:val="8"/>
-        </w:numPr>
-        <w:rPr>
-          <w:lang w:val="es-419"/>
-        </w:rPr>
-      </w:pPr>
-      <w:r>
-        <w:rPr>
-          <w:lang w:val="es-419"/>
-        </w:rPr>
-        <w:t>Mascotas</w:t>
-      </w:r>
-    </w:p>
-    <w:p>
-      <w:pPr>
-        <w:pStyle w:val="Prrafodelista"/>
-        <w:numPr>
-          <w:ilvl w:val="3"/>
-          <w:numId w:val="8"/>
-        </w:numPr>
-        <w:rPr>
-          <w:lang w:val="es-419"/>
-        </w:rPr>
-      </w:pPr>
-      <w:r>
-        <w:rPr>
-          <w:lang w:val="es-419"/>
-        </w:rPr>
-        <w:t>Personal doméstico</w:t>
-      </w:r>
-    </w:p>
-    <w:p>
-      <w:pPr>
-        <w:pStyle w:val="Prrafodelista"/>
-        <w:numPr>
-          <w:ilvl w:val="1"/>
-          <w:numId w:val="8"/>
-        </w:numPr>
-        <w:rPr>
-          <w:lang w:val="es-419"/>
-        </w:rPr>
-      </w:pPr>
-      <w:r>
-        <w:rPr>
-          <w:lang w:val="es-419"/>
-        </w:rPr>
-        <w:t>Usuarios</w:t>
-      </w:r>
-    </w:p>
-    <w:p>
-      <w:pPr>
-        <w:pStyle w:val="Prrafodelista"/>
-        <w:numPr>
-          <w:ilvl w:val="1"/>
-          <w:numId w:val="8"/>
-        </w:numPr>
-        <w:rPr>
-          <w:lang w:val="es-419"/>
-        </w:rPr>
-      </w:pPr>
-      <w:r>
-        <w:rPr>
-          <w:lang w:val="es-419"/>
-        </w:rPr>
-        <w:t>Áreas comunes</w:t>
-      </w:r>
-    </w:p>
-    <w:p>
-      <w:pPr>
-        <w:pStyle w:val="Prrafodelista"/>
-        <w:numPr>
-          <w:ilvl w:val="1"/>
-          <w:numId w:val="8"/>
-        </w:numPr>
-        <w:rPr>
-          <w:lang w:val="es-419"/>
-        </w:rPr>
-      </w:pPr>
-      <w:r>
-        <w:rPr>
-          <w:lang w:val="es-419"/>
-        </w:rPr>
-        <w:t>Tickets</w:t>
-      </w:r>
-    </w:p>
-    <w:p>
-      <w:pPr>
-        <w:pStyle w:val="Prrafodelista"/>
-        <w:numPr>
-          <w:ilvl w:val="1"/>
-          <w:numId w:val="8"/>
-        </w:numPr>
-        <w:rPr>
-          <w:lang w:val="es-419"/>
-        </w:rPr>
-      </w:pPr>
-      <w:r>
-        <w:rPr>
-          <w:lang w:val="es-419"/>
-        </w:rPr>
-        <w:t>Visitas</w:t>
-      </w:r>
-    </w:p>
-    <w:p>
-      <w:pPr>
-        <w:pStyle w:val="Prrafodelista"/>
-        <w:numPr>
-          <w:ilvl w:val="0"/>
-          <w:numId w:val="8"/>
-        </w:numPr>
-        <w:rPr>
-          <w:lang w:val="es-419"/>
-        </w:rPr>
-      </w:pPr>
-      <w:r>
-        <w:rPr>
-          <w:lang w:val="es-419"/>
-        </w:rPr>
-        <w:t>Comunicaciones</w:t>
-      </w:r>
-    </w:p>
-    <w:p>
-      <w:pPr>
-        <w:pStyle w:val="Prrafodelista"/>
-        <w:numPr>
-          <w:ilvl w:val="0"/>
-          <w:numId w:val="8"/>
-        </w:numPr>
-        <w:rPr>
-          <w:lang w:val="es-419"/>
-        </w:rPr>
-      </w:pPr>
-      <w:r>
-        <w:rPr>
-          <w:lang w:val="es-419"/>
-        </w:rPr>
-        <w:t>Configuración</w:t>
-      </w:r>
-    </w:p>
-    <w:p>
-      <w:pPr>
-        <w:rPr>
-          <w:lang w:val="es-419"/>
-        </w:rPr>
-      </w:pPr>
-    </w:p>
-    <w:p>
-      <w:pPr>
-        <w:rPr>
-          <w:lang w:val="es-419"/>
-        </w:rPr>
-      </w:pPr>
-      <w:r>
-        <w:rPr>
-          <w:lang w:val="es-419"/>
-        </w:rPr>
-        <w:t>TABLAS</w:t>
-      </w:r>
-    </w:p>
-    <w:p>
-      <w:pPr>
-        <w:pStyle w:val="Prrafodelista"/>
-        <w:numPr>
-          <w:ilvl w:val="0"/>
-          <w:numId w:val="6"/>
-        </w:numPr>
-        <w:rPr>
-          <w:lang w:val="es-419"/>
-        </w:rPr>
-      </w:pPr>
-      <w:r>
-        <w:rPr>
-          <w:lang w:val="es-419"/>
-        </w:rPr>
-        <w:t>Departamentos</w:t>
-      </w:r>
-    </w:p>
-    <w:p>
-      <w:pPr>
-        <w:pStyle w:val="Prrafodelista"/>
-        <w:numPr>
-          <w:ilvl w:val="0"/>
-          <w:numId w:val="6"/>
-        </w:numPr>
-        <w:rPr>
-          <w:lang w:val="es-419"/>
-        </w:rPr>
-      </w:pPr>
-      <w:r>
-        <w:rPr>
-          <w:lang w:val="es-419"/>
-        </w:rPr>
-        <w:t>Usuarios</w:t>
-      </w:r>
-    </w:p>
-    <w:p>
-      <w:pPr>
-        <w:pStyle w:val="Prrafodelista"/>
-        <w:numPr>
-          <w:ilvl w:val="0"/>
-          <w:numId w:val="6"/>
-        </w:numPr>
-        <w:rPr>
-          <w:lang w:val="es-419"/>
-        </w:rPr>
-      </w:pPr>
-      <w:r>
-        <w:rPr>
-          <w:lang w:val="es-419"/>
-        </w:rPr>
-        <w:t>Servicios</w:t>
-      </w:r>
-    </w:p>
-    <w:p>
-      <w:pPr>
-        <w:pStyle w:val="Prrafodelista"/>
-        <w:rPr>
-          <w:lang w:val="es-419"/>
-        </w:rPr>
-      </w:pPr>
-      <w:r>
-        <w:rPr>
-          <w:lang w:val="es-419"/>
-        </w:rPr>
-        <w:t xml:space="preserve">Departamento </w:t>
-      </w:r>
-      <w:r>
-        <w:rPr>
-          <w:lang w:val="es-419"/>
-        </w:rPr>
-        <w:sym w:font="Wingdings" w:char="F0E0"/>
-      </w:r>
-      <w:r>
-        <w:rPr>
-          <w:lang w:val="es-419"/>
-        </w:rPr>
-        <w:t xml:space="preserve"> servicios que tiene el departamento</w:t>
-      </w:r>
-    </w:p>
-    <w:p>
-      <w:pPr>
-        <w:pStyle w:val="Prrafodelista"/>
-        <w:numPr>
-          <w:ilvl w:val="0"/>
-          <w:numId w:val="6"/>
-        </w:numPr>
-        <w:rPr>
-          <w:lang w:val="es-419"/>
-        </w:rPr>
-      </w:pPr>
-      <w:r>
-        <w:rPr>
-          <w:lang w:val="es-419"/>
-        </w:rPr>
-        <w:t>Recibos</w:t>
-      </w:r>
-    </w:p>
-    <w:p>
-      <w:pPr>
-        <w:pStyle w:val="Prrafodelista"/>
-        <w:numPr>
-          <w:ilvl w:val="0"/>
-          <w:numId w:val="6"/>
-        </w:numPr>
-        <w:rPr>
-          <w:lang w:val="es-419"/>
-        </w:rPr>
-      </w:pPr>
-      <w:r>
-        <w:rPr>
-          <w:lang w:val="es-419"/>
-        </w:rPr>
-        <w:t>Detalle Recibos</w:t>
-      </w:r>
-    </w:p>
-    <w:p>
-      <w:pPr>
-        <w:pStyle w:val="Prrafodelista"/>
-        <w:numPr>
-          <w:ilvl w:val="0"/>
-          <w:numId w:val="6"/>
-        </w:numPr>
-        <w:rPr>
-          <w:lang w:val="es-419"/>
-        </w:rPr>
-      </w:pPr>
-      <w:r>
-        <w:rPr>
-          <w:lang w:val="es-419"/>
-        </w:rPr>
-        <w:t>Medición (o lecturas)</w:t>
-      </w:r>
-    </w:p>
-    <w:p>
-      <w:pPr>
-        <w:pStyle w:val="Prrafodelista"/>
-        <w:numPr>
-          <w:ilvl w:val="0"/>
-          <w:numId w:val="6"/>
-        </w:numPr>
-        <w:rPr>
-          <w:lang w:val="es-419"/>
-        </w:rPr>
-      </w:pPr>
-      <w:r>
-        <w:rPr>
-          <w:lang w:val="es-419"/>
-        </w:rPr>
-        <w:t>Pagos</w:t>
-      </w:r>
-    </w:p>
-    <w:p>
-      <w:pPr>
-        <w:rPr>
-          <w:lang w:val="es-419"/>
-        </w:rPr>
-      </w:pPr>
-    </w:p>
-    <w:p>
-      <w:pPr>
-        <w:rPr>
-          <w:lang w:val="es-419"/>
-        </w:rPr>
-      </w:pPr>
-      <w:r>
-        <w:rPr>
-          <w:lang w:val="es-419"/>
-        </w:rPr>
-        <w:t>HISTORIAS ÉPICAS</w:t>
-      </w:r>
     </w:p>
     <w:p>
       <w:pPr>
@@ -2414,6 +2427,141 @@
         </w:tc>
       </w:tr>
     </w:tbl>
+    <w:p>
+      <w:pPr>
+        <w:rPr>
+          <w:lang w:val="es-419"/>
+        </w:rPr>
+      </w:pPr>
+    </w:p>
+    <w:p>
+      <w:pPr>
+        <w:rPr>
+          <w:lang w:val="es-419"/>
+        </w:rPr>
+      </w:pPr>
+    </w:p>
+    <w:p>
+      <w:pPr>
+        <w:rPr>
+          <w:lang w:val="es-419"/>
+        </w:rPr>
+      </w:pPr>
+      <w:r>
+        <w:rPr>
+          <w:lang w:val="es-419"/>
+        </w:rPr>
+        <w:t>*</w:t>
+      </w:r>
+      <w:r>
+        <w:rPr>
+          <w:lang w:val="es-419"/>
+        </w:rPr>
+        <w:t>NUEVO</w:t>
+      </w:r>
+      <w:r>
+        <w:rPr>
+          <w:lang w:val="es-419"/>
+        </w:rPr>
+        <w:t xml:space="preserve"> DESARROLLO</w:t>
+      </w:r>
+    </w:p>
+    <w:p>
+      <w:pPr>
+        <w:rPr>
+          <w:lang w:val="es-419"/>
+        </w:rPr>
+      </w:pPr>
+    </w:p>
+    <w:p>
+      <w:pPr>
+        <w:rPr>
+          <w:lang w:val="es-419"/>
+        </w:rPr>
+      </w:pPr>
+      <w:r>
+        <w:rPr>
+          <w:lang w:val="es-419"/>
+        </w:rPr>
+        <w:t>Cuotas: servicios, mensuales, configurar cuota</w:t>
+      </w:r>
+    </w:p>
+    <w:p>
+      <w:pPr>
+        <w:rPr>
+          <w:lang w:val="es-419"/>
+        </w:rPr>
+      </w:pPr>
+      <w:r>
+        <w:rPr>
+          <w:lang w:val="es-419"/>
+        </w:rPr>
+        <w:t xml:space="preserve">Egresos:   fijos, variables, otros   y    métodos de pago (depósito banco, efectivo, transferencia, </w:t>
+      </w:r>
+      <w:proofErr w:type="spellStart"/>
+      <w:proofErr w:type="gramStart"/>
+      <w:r>
+        <w:rPr>
+          <w:lang w:val="es-419"/>
+        </w:rPr>
+        <w:t>etc</w:t>
+      </w:r>
+      <w:proofErr w:type="spellEnd"/>
+      <w:r>
+        <w:rPr>
+          <w:lang w:val="es-419"/>
+        </w:rPr>
+        <w:t xml:space="preserve">)   </w:t>
+      </w:r>
+      <w:proofErr w:type="gramEnd"/>
+      <w:r>
+        <w:rPr>
+          <w:lang w:val="es-419"/>
+        </w:rPr>
+        <w:t>y    catálogo de proveedores</w:t>
+      </w:r>
+    </w:p>
+    <w:p>
+      <w:pPr>
+        <w:rPr>
+          <w:lang w:val="es-419"/>
+        </w:rPr>
+      </w:pPr>
+      <w:r>
+        <w:rPr>
+          <w:lang w:val="es-419"/>
+        </w:rPr>
+        <w:t>Presupuestos</w:t>
+      </w:r>
+    </w:p>
+    <w:p>
+      <w:pPr>
+        <w:rPr>
+          <w:lang w:val="es-ES"/>
+        </w:rPr>
+      </w:pPr>
+      <w:r>
+        <w:rPr>
+          <w:lang w:val="es-419"/>
+        </w:rPr>
+        <w:lastRenderedPageBreak/>
+        <w:t>Configuración &gt; Parámetros       -&gt;  Unidades     tipo de unidad</w:t>
+      </w:r>
+    </w:p>
+    <w:p>
+      <w:pPr>
+        <w:rPr>
+          <w:lang w:val="es-419"/>
+        </w:rPr>
+      </w:pPr>
+    </w:p>
+    <w:p>
+      <w:pPr>
+        <w:rPr>
+          <w:lang w:val="es-419"/>
+        </w:rPr>
+      </w:pPr>
+    </w:p>
     <w:p>
       <w:pPr>
         <w:rPr>

</xml_diff>